<commit_message>
Finished the assignment2 then submit it
</commit_message>
<xml_diff>
--- a/MAST30028/Assignment2/Assignment2 Sufficient Output.docx
+++ b/MAST30028/Assignment2/Assignment2 Sufficient Output.docx
@@ -65,47 +65,6 @@
             <wp:extent cx="3347763" cy="1102360"/>
             <wp:effectExtent l="0" t="0" r="5080" b="2540"/>
             <wp:docPr id="1" name="图片 1"/>
-            <wp:cNvGraphicFramePr>
-              <a:graphicFrameLocks xmlns:a="http://schemas.openxmlformats.org/drawingml/2006/main" noChangeAspect="1"/>
-            </wp:cNvGraphicFramePr>
-            <a:graphic xmlns:a="http://schemas.openxmlformats.org/drawingml/2006/main">
-              <a:graphicData uri="http://schemas.openxmlformats.org/drawingml/2006/picture">
-                <pic:pic xmlns:pic="http://schemas.openxmlformats.org/drawingml/2006/picture">
-                  <pic:nvPicPr>
-                    <pic:cNvPr id="1" name=""/>
-                    <pic:cNvPicPr/>
-                  </pic:nvPicPr>
-                  <pic:blipFill>
-                    <a:blip r:embed="rId4"/>
-                    <a:stretch>
-                      <a:fillRect/>
-                    </a:stretch>
-                  </pic:blipFill>
-                  <pic:spPr>
-                    <a:xfrm>
-                      <a:off x="0" y="0"/>
-                      <a:ext cx="3351444" cy="1103572"/>
-                    </a:xfrm>
-                    <a:prstGeom prst="rect">
-                      <a:avLst/>
-                    </a:prstGeom>
-                  </pic:spPr>
-                </pic:pic>
-              </a:graphicData>
-            </a:graphic>
-          </wp:inline>
-        </w:drawing>
-      </w:r>
-      <w:r>
-        <w:rPr>
-          <w:rFonts w:ascii="Times New Roman" w:hAnsi="Times New Roman" w:cs="Times New Roman"/>
-          <w:noProof/>
-        </w:rPr>
-        <w:drawing>
-          <wp:inline distT="0" distB="0" distL="0" distR="0" wp14:anchorId="39D76BC5" wp14:editId="184E484C">
-            <wp:extent cx="4251198" cy="2924175"/>
-            <wp:effectExtent l="0" t="0" r="0" b="0"/>
-            <wp:docPr id="2" name="图片 2"/>
             <wp:cNvGraphicFramePr>
               <a:graphicFrameLocks xmlns:a="http://schemas.openxmlformats.org/drawingml/2006/main" noChangeAspect="1"/>
             </wp:cNvGraphicFramePr>
@@ -125,7 +84,7 @@
                   <pic:spPr>
                     <a:xfrm>
                       <a:off x="0" y="0"/>
-                      <a:ext cx="4252167" cy="2924842"/>
+                      <a:ext cx="3351444" cy="1103572"/>
                     </a:xfrm>
                     <a:prstGeom prst="rect">
                       <a:avLst/>
@@ -137,23 +96,16 @@
           </wp:inline>
         </w:drawing>
       </w:r>
-    </w:p>
-    <w:p>
-      <w:pPr>
-        <w:rPr>
-          <w:rFonts w:ascii="Times New Roman" w:hAnsi="Times New Roman" w:cs="Times New Roman"/>
-        </w:rPr>
-      </w:pPr>
       <w:r>
         <w:rPr>
           <w:rFonts w:ascii="Times New Roman" w:hAnsi="Times New Roman" w:cs="Times New Roman"/>
           <w:noProof/>
         </w:rPr>
         <w:drawing>
-          <wp:inline distT="0" distB="0" distL="0" distR="0" wp14:anchorId="0E385C63" wp14:editId="233CEE1A">
-            <wp:extent cx="2524125" cy="1428585"/>
-            <wp:effectExtent l="0" t="0" r="0" b="635"/>
-            <wp:docPr id="3" name="图片 3"/>
+          <wp:inline distT="0" distB="0" distL="0" distR="0" wp14:anchorId="39D76BC5" wp14:editId="184E484C">
+            <wp:extent cx="4251198" cy="2924175"/>
+            <wp:effectExtent l="0" t="0" r="0" b="0"/>
+            <wp:docPr id="2" name="图片 2"/>
             <wp:cNvGraphicFramePr>
               <a:graphicFrameLocks xmlns:a="http://schemas.openxmlformats.org/drawingml/2006/main" noChangeAspect="1"/>
             </wp:cNvGraphicFramePr>
@@ -173,7 +125,7 @@
                   <pic:spPr>
                     <a:xfrm>
                       <a:off x="0" y="0"/>
-                      <a:ext cx="2527230" cy="1430343"/>
+                      <a:ext cx="4252167" cy="2924842"/>
                     </a:xfrm>
                     <a:prstGeom prst="rect">
                       <a:avLst/>
@@ -198,10 +150,10 @@
           <w:noProof/>
         </w:rPr>
         <w:drawing>
-          <wp:inline distT="0" distB="0" distL="0" distR="0" wp14:anchorId="73870E65" wp14:editId="1F402650">
-            <wp:extent cx="2680673" cy="1606232"/>
-            <wp:effectExtent l="0" t="0" r="5715" b="0"/>
-            <wp:docPr id="4" name="图片 4"/>
+          <wp:inline distT="0" distB="0" distL="0" distR="0" wp14:anchorId="0E385C63" wp14:editId="233CEE1A">
+            <wp:extent cx="2524125" cy="1428585"/>
+            <wp:effectExtent l="0" t="0" r="0" b="635"/>
+            <wp:docPr id="3" name="图片 3"/>
             <wp:cNvGraphicFramePr>
               <a:graphicFrameLocks xmlns:a="http://schemas.openxmlformats.org/drawingml/2006/main" noChangeAspect="1"/>
             </wp:cNvGraphicFramePr>
@@ -221,7 +173,7 @@
                   <pic:spPr>
                     <a:xfrm>
                       <a:off x="0" y="0"/>
-                      <a:ext cx="2681680" cy="1606835"/>
+                      <a:ext cx="2527230" cy="1430343"/>
                     </a:xfrm>
                     <a:prstGeom prst="rect">
                       <a:avLst/>
@@ -243,27 +195,13 @@
       <w:r>
         <w:rPr>
           <w:rFonts w:ascii="Times New Roman" w:hAnsi="Times New Roman" w:cs="Times New Roman"/>
-        </w:rPr>
-        <w:lastRenderedPageBreak/>
-        <w:t>Q1 b2</w:t>
-      </w:r>
-    </w:p>
-    <w:p>
-      <w:pPr>
-        <w:rPr>
-          <w:rFonts w:ascii="Times New Roman" w:hAnsi="Times New Roman" w:cs="Times New Roman"/>
-        </w:rPr>
-      </w:pPr>
-      <w:r>
-        <w:rPr>
-          <w:rFonts w:ascii="Times New Roman" w:hAnsi="Times New Roman" w:cs="Times New Roman"/>
           <w:noProof/>
         </w:rPr>
         <w:drawing>
-          <wp:inline distT="0" distB="0" distL="0" distR="0" wp14:anchorId="7B0A9B02" wp14:editId="60E994A9">
-            <wp:extent cx="2561167" cy="1528993"/>
-            <wp:effectExtent l="0" t="0" r="0" b="0"/>
-            <wp:docPr id="6" name="图片 6"/>
+          <wp:inline distT="0" distB="0" distL="0" distR="0" wp14:anchorId="73870E65" wp14:editId="1F402650">
+            <wp:extent cx="2680673" cy="1606232"/>
+            <wp:effectExtent l="0" t="0" r="5715" b="0"/>
+            <wp:docPr id="4" name="图片 4"/>
             <wp:cNvGraphicFramePr>
               <a:graphicFrameLocks xmlns:a="http://schemas.openxmlformats.org/drawingml/2006/main" noChangeAspect="1"/>
             </wp:cNvGraphicFramePr>
@@ -283,7 +221,7 @@
                   <pic:spPr>
                     <a:xfrm>
                       <a:off x="0" y="0"/>
-                      <a:ext cx="2562838" cy="1529990"/>
+                      <a:ext cx="2681680" cy="1606835"/>
                     </a:xfrm>
                     <a:prstGeom prst="rect">
                       <a:avLst/>
@@ -306,7 +244,8 @@
         <w:rPr>
           <w:rFonts w:ascii="Times New Roman" w:hAnsi="Times New Roman" w:cs="Times New Roman"/>
         </w:rPr>
-        <w:t>Q1b3</w:t>
+        <w:lastRenderedPageBreak/>
+        <w:t>Q1 b2</w:t>
       </w:r>
     </w:p>
     <w:p>
@@ -321,10 +260,10 @@
           <w:noProof/>
         </w:rPr>
         <w:drawing>
-          <wp:inline distT="0" distB="0" distL="0" distR="0" wp14:anchorId="7BF8F7D3" wp14:editId="19485117">
-            <wp:extent cx="5486400" cy="1007745"/>
-            <wp:effectExtent l="0" t="0" r="0" b="1905"/>
-            <wp:docPr id="8" name="图片 8"/>
+          <wp:inline distT="0" distB="0" distL="0" distR="0" wp14:anchorId="7B0A9B02" wp14:editId="60E994A9">
+            <wp:extent cx="2561167" cy="1528993"/>
+            <wp:effectExtent l="0" t="0" r="0" b="0"/>
+            <wp:docPr id="6" name="图片 6"/>
             <wp:cNvGraphicFramePr>
               <a:graphicFrameLocks xmlns:a="http://schemas.openxmlformats.org/drawingml/2006/main" noChangeAspect="1"/>
             </wp:cNvGraphicFramePr>
@@ -344,6 +283,67 @@
                   <pic:spPr>
                     <a:xfrm>
                       <a:off x="0" y="0"/>
+                      <a:ext cx="2562838" cy="1529990"/>
+                    </a:xfrm>
+                    <a:prstGeom prst="rect">
+                      <a:avLst/>
+                    </a:prstGeom>
+                  </pic:spPr>
+                </pic:pic>
+              </a:graphicData>
+            </a:graphic>
+          </wp:inline>
+        </w:drawing>
+      </w:r>
+    </w:p>
+    <w:p>
+      <w:pPr>
+        <w:rPr>
+          <w:rFonts w:ascii="Times New Roman" w:hAnsi="Times New Roman" w:cs="Times New Roman"/>
+        </w:rPr>
+      </w:pPr>
+      <w:r>
+        <w:rPr>
+          <w:rFonts w:ascii="Times New Roman" w:hAnsi="Times New Roman" w:cs="Times New Roman"/>
+        </w:rPr>
+        <w:t>Q1b3</w:t>
+      </w:r>
+    </w:p>
+    <w:p>
+      <w:pPr>
+        <w:rPr>
+          <w:rFonts w:ascii="Times New Roman" w:hAnsi="Times New Roman" w:cs="Times New Roman"/>
+        </w:rPr>
+      </w:pPr>
+      <w:r>
+        <w:rPr>
+          <w:rFonts w:ascii="Times New Roman" w:hAnsi="Times New Roman" w:cs="Times New Roman"/>
+          <w:noProof/>
+        </w:rPr>
+        <w:drawing>
+          <wp:inline distT="0" distB="0" distL="0" distR="0" wp14:anchorId="7BF8F7D3" wp14:editId="19485117">
+            <wp:extent cx="5486400" cy="1007745"/>
+            <wp:effectExtent l="0" t="0" r="0" b="1905"/>
+            <wp:docPr id="8" name="图片 8"/>
+            <wp:cNvGraphicFramePr>
+              <a:graphicFrameLocks xmlns:a="http://schemas.openxmlformats.org/drawingml/2006/main" noChangeAspect="1"/>
+            </wp:cNvGraphicFramePr>
+            <a:graphic xmlns:a="http://schemas.openxmlformats.org/drawingml/2006/main">
+              <a:graphicData uri="http://schemas.openxmlformats.org/drawingml/2006/picture">
+                <pic:pic xmlns:pic="http://schemas.openxmlformats.org/drawingml/2006/picture">
+                  <pic:nvPicPr>
+                    <pic:cNvPr id="1" name=""/>
+                    <pic:cNvPicPr/>
+                  </pic:nvPicPr>
+                  <pic:blipFill>
+                    <a:blip r:embed="rId10"/>
+                    <a:stretch>
+                      <a:fillRect/>
+                    </a:stretch>
+                  </pic:blipFill>
+                  <pic:spPr>
+                    <a:xfrm>
+                      <a:off x="0" y="0"/>
                       <a:ext cx="5486400" cy="1007745"/>
                     </a:xfrm>
                     <a:prstGeom prst="rect">
@@ -384,7 +384,7 @@
                     <pic:cNvPicPr/>
                   </pic:nvPicPr>
                   <pic:blipFill>
-                    <a:blip r:embed="rId10"/>
+                    <a:blip r:embed="rId11"/>
                     <a:stretch>
                       <a:fillRect/>
                     </a:stretch>
@@ -620,7 +620,7 @@
                     <pic:cNvPicPr/>
                   </pic:nvPicPr>
                   <pic:blipFill>
-                    <a:blip r:embed="rId11"/>
+                    <a:blip r:embed="rId12"/>
                     <a:stretch>
                       <a:fillRect/>
                     </a:stretch>
@@ -667,7 +667,7 @@
                     <pic:cNvPicPr/>
                   </pic:nvPicPr>
                   <pic:blipFill>
-                    <a:blip r:embed="rId12"/>
+                    <a:blip r:embed="rId13"/>
                     <a:stretch>
                       <a:fillRect/>
                     </a:stretch>
@@ -853,7 +853,7 @@
                     <pic:cNvPicPr/>
                   </pic:nvPicPr>
                   <pic:blipFill>
-                    <a:blip r:embed="rId13"/>
+                    <a:blip r:embed="rId14"/>
                     <a:stretch>
                       <a:fillRect/>
                     </a:stretch>
@@ -893,7 +893,7 @@
                     <pic:cNvPicPr/>
                   </pic:nvPicPr>
                   <pic:blipFill>
-                    <a:blip r:embed="rId14"/>
+                    <a:blip r:embed="rId15"/>
                     <a:stretch>
                       <a:fillRect/>
                     </a:stretch>
@@ -1116,7 +1116,7 @@
                     <pic:cNvPicPr/>
                   </pic:nvPicPr>
                   <pic:blipFill>
-                    <a:blip r:embed="rId15"/>
+                    <a:blip r:embed="rId16"/>
                     <a:stretch>
                       <a:fillRect/>
                     </a:stretch>
@@ -1163,7 +1163,7 @@
                     <pic:cNvPicPr/>
                   </pic:nvPicPr>
                   <pic:blipFill>
-                    <a:blip r:embed="rId16"/>
+                    <a:blip r:embed="rId17"/>
                     <a:stretch>
                       <a:fillRect/>
                     </a:stretch>
@@ -1349,7 +1349,7 @@
                     <pic:cNvPicPr/>
                   </pic:nvPicPr>
                   <pic:blipFill>
-                    <a:blip r:embed="rId17"/>
+                    <a:blip r:embed="rId18"/>
                     <a:stretch>
                       <a:fillRect/>
                     </a:stretch>
@@ -1396,7 +1396,7 @@
                     <pic:cNvPicPr/>
                   </pic:nvPicPr>
                   <pic:blipFill>
-                    <a:blip r:embed="rId18"/>
+                    <a:blip r:embed="rId19"/>
                     <a:stretch>
                       <a:fillRect/>
                     </a:stretch>
@@ -1607,7 +1607,7 @@
                     <pic:cNvPicPr/>
                   </pic:nvPicPr>
                   <pic:blipFill>
-                    <a:blip r:embed="rId19"/>
+                    <a:blip r:embed="rId20"/>
                     <a:stretch>
                       <a:fillRect/>
                     </a:stretch>
@@ -1673,7 +1673,7 @@
                     <pic:cNvPicPr/>
                   </pic:nvPicPr>
                   <pic:blipFill>
-                    <a:blip r:embed="rId20"/>
+                    <a:blip r:embed="rId21"/>
                     <a:stretch>
                       <a:fillRect/>
                     </a:stretch>
@@ -1740,7 +1740,7 @@
                     <pic:cNvPicPr/>
                   </pic:nvPicPr>
                   <pic:blipFill>
-                    <a:blip r:embed="rId21"/>
+                    <a:blip r:embed="rId22"/>
                     <a:stretch>
                       <a:fillRect/>
                     </a:stretch>
@@ -1939,7 +1939,7 @@
                     <pic:cNvPicPr/>
                   </pic:nvPicPr>
                   <pic:blipFill>
-                    <a:blip r:embed="rId22"/>
+                    <a:blip r:embed="rId23"/>
                     <a:stretch>
                       <a:fillRect/>
                     </a:stretch>
@@ -1961,70 +1961,101 @@
       </w:r>
     </w:p>
     <w:p>
-      <w:r>
-        <w:rPr>
-          <w:rFonts w:hint="eastAsia"/>
-        </w:rPr>
+      <w:pPr>
+        <w:spacing w:after="0" w:line="240" w:lineRule="auto"/>
+      </w:pPr>
+      <w:r>
         <w:lastRenderedPageBreak/>
-        <w:t>Q4</w:t>
-      </w:r>
-    </w:p>
-    <w:p>
-      <w:r>
-        <w:t>A</w:t>
-      </w:r>
-    </w:p>
-    <w:p>
+        <w:t>The iteration history and det(J(xn)) for intial guess (2, -2.5)</w:t>
+      </w:r>
+    </w:p>
+    <w:p>
+      <w:pPr>
+        <w:spacing w:after="0" w:line="240" w:lineRule="auto"/>
+      </w:pPr>
+      <w:r>
+        <w:rPr>
+          <w:noProof/>
+        </w:rPr>
+        <mc:AlternateContent>
+          <mc:Choice Requires="wps">
+            <w:drawing>
+              <wp:anchor distT="0" distB="0" distL="114300" distR="114300" simplePos="0" relativeHeight="251665408" behindDoc="0" locked="0" layoutInCell="1" allowOverlap="1">
+                <wp:simplePos x="0" y="0"/>
+                <wp:positionH relativeFrom="column">
+                  <wp:posOffset>0</wp:posOffset>
+                </wp:positionH>
+                <wp:positionV relativeFrom="paragraph">
+                  <wp:posOffset>349135</wp:posOffset>
+                </wp:positionV>
+                <wp:extent cx="5274310" cy="148936"/>
+                <wp:effectExtent l="0" t="0" r="21590" b="22860"/>
+                <wp:wrapNone/>
+                <wp:docPr id="35" name="矩形 35"/>
+                <wp:cNvGraphicFramePr/>
+                <a:graphic xmlns:a="http://schemas.openxmlformats.org/drawingml/2006/main">
+                  <a:graphicData uri="http://schemas.microsoft.com/office/word/2010/wordprocessingShape">
+                    <wps:wsp>
+                      <wps:cNvSpPr/>
+                      <wps:spPr>
+                        <a:xfrm>
+                          <a:off x="0" y="0"/>
+                          <a:ext cx="5274310" cy="148936"/>
+                        </a:xfrm>
+                        <a:prstGeom prst="rect">
+                          <a:avLst/>
+                        </a:prstGeom>
+                        <a:noFill/>
+                        <a:ln>
+                          <a:solidFill>
+                            <a:srgbClr val="FF0000"/>
+                          </a:solidFill>
+                        </a:ln>
+                      </wps:spPr>
+                      <wps:style>
+                        <a:lnRef idx="2">
+                          <a:schemeClr val="accent1">
+                            <a:shade val="50000"/>
+                          </a:schemeClr>
+                        </a:lnRef>
+                        <a:fillRef idx="1">
+                          <a:schemeClr val="accent1"/>
+                        </a:fillRef>
+                        <a:effectRef idx="0">
+                          <a:schemeClr val="accent1"/>
+                        </a:effectRef>
+                        <a:fontRef idx="minor">
+                          <a:schemeClr val="lt1"/>
+                        </a:fontRef>
+                      </wps:style>
+                      <wps:bodyPr rot="0" spcFirstLastPara="0" vertOverflow="overflow" horzOverflow="overflow" vert="horz" wrap="square" lIns="91440" tIns="45720" rIns="91440" bIns="45720" numCol="1" spcCol="0" rtlCol="0" fromWordArt="0" anchor="ctr" anchorCtr="0" forceAA="0" compatLnSpc="1">
+                        <a:prstTxWarp prst="textNoShape">
+                          <a:avLst/>
+                        </a:prstTxWarp>
+                        <a:noAutofit/>
+                      </wps:bodyPr>
+                    </wps:wsp>
+                  </a:graphicData>
+                </a:graphic>
+              </wp:anchor>
+            </w:drawing>
+          </mc:Choice>
+          <mc:Fallback>
+            <w:pict>
+              <v:rect w14:anchorId="67B1BF83" id="矩形 35" o:spid="_x0000_s1026" style="position:absolute;margin-left:0;margin-top:27.5pt;width:415.3pt;height:11.75pt;z-index:251665408;visibility:visible;mso-wrap-style:square;mso-wrap-distance-left:9pt;mso-wrap-distance-top:0;mso-wrap-distance-right:9pt;mso-wrap-distance-bottom:0;mso-position-horizontal:absolute;mso-position-horizontal-relative:text;mso-position-vertical:absolute;mso-position-vertical-relative:text;v-text-anchor:middle" o:gfxdata="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" filled="f" strokecolor="red" strokeweight="1pt"/>
+            </w:pict>
+          </mc:Fallback>
+        </mc:AlternateContent>
+      </w:r>
       <w:r>
         <w:rPr>
           <w:noProof/>
         </w:rPr>
         <w:drawing>
-          <wp:inline distT="0" distB="0" distL="0" distR="0" wp14:anchorId="245E0AE3" wp14:editId="602E6ECF">
-            <wp:extent cx="4638675" cy="3676650"/>
-            <wp:effectExtent l="0" t="0" r="9525" b="0"/>
-            <wp:docPr id="197" name="图片 197"/>
-            <wp:cNvGraphicFramePr/>
-            <a:graphic xmlns:a="http://schemas.openxmlformats.org/drawingml/2006/main">
-              <a:graphicData uri="http://schemas.openxmlformats.org/drawingml/2006/picture">
-                <pic:pic xmlns:pic="http://schemas.openxmlformats.org/drawingml/2006/picture">
-                  <pic:nvPicPr>
-                    <pic:cNvPr id="197" name="图片 197"/>
-                    <pic:cNvPicPr/>
-                  </pic:nvPicPr>
-                  <pic:blipFill>
-                    <a:blip r:embed="rId23"/>
-                    <a:stretch>
-                      <a:fillRect/>
-                    </a:stretch>
-                  </pic:blipFill>
-                  <pic:spPr>
-                    <a:xfrm>
-                      <a:off x="0" y="0"/>
-                      <a:ext cx="4638675" cy="3676650"/>
-                    </a:xfrm>
-                    <a:prstGeom prst="rect">
-                      <a:avLst/>
-                    </a:prstGeom>
-                  </pic:spPr>
-                </pic:pic>
-              </a:graphicData>
-            </a:graphic>
-          </wp:inline>
-        </w:drawing>
-      </w:r>
-      <w:r>
-        <w:br/>
-      </w:r>
-      <w:r>
-        <w:rPr>
-          <w:noProof/>
-        </w:rPr>
-        <w:drawing>
-          <wp:inline distT="0" distB="0" distL="0" distR="0" wp14:anchorId="2058BE98" wp14:editId="7B11B4AC">
-            <wp:extent cx="3505200" cy="3324225"/>
-            <wp:effectExtent l="0" t="0" r="0" b="9525"/>
-            <wp:docPr id="5" name="图片 5"/>
+          <wp:inline distT="0" distB="0" distL="0" distR="0" wp14:anchorId="404E6C64" wp14:editId="6181595E">
+            <wp:extent cx="5274310" cy="2899410"/>
+            <wp:effectExtent l="0" t="0" r="2540" b="0"/>
+            <wp:docPr id="19" name="图片 19"/>
             <wp:cNvGraphicFramePr>
               <a:graphicFrameLocks xmlns:a="http://schemas.openxmlformats.org/drawingml/2006/main" noChangeAspect="1"/>
             </wp:cNvGraphicFramePr>
@@ -2044,6 +2075,639 @@
                   <pic:spPr>
                     <a:xfrm>
                       <a:off x="0" y="0"/>
+                      <a:ext cx="5274310" cy="2899410"/>
+                    </a:xfrm>
+                    <a:prstGeom prst="rect">
+                      <a:avLst/>
+                    </a:prstGeom>
+                  </pic:spPr>
+                </pic:pic>
+              </a:graphicData>
+            </a:graphic>
+          </wp:inline>
+        </w:drawing>
+      </w:r>
+    </w:p>
+    <w:p>
+      <w:pPr>
+        <w:spacing w:after="0" w:line="240" w:lineRule="auto"/>
+      </w:pPr>
+      <w:r>
+        <w:rPr>
+          <w:noProof/>
+        </w:rPr>
+        <w:drawing>
+          <wp:inline distT="0" distB="0" distL="0" distR="0" wp14:anchorId="0D772A2A" wp14:editId="496D117C">
+            <wp:extent cx="5274310" cy="2555240"/>
+            <wp:effectExtent l="0" t="0" r="2540" b="0"/>
+            <wp:docPr id="39" name="图片 39"/>
+            <wp:cNvGraphicFramePr>
+              <a:graphicFrameLocks xmlns:a="http://schemas.openxmlformats.org/drawingml/2006/main" noChangeAspect="1"/>
+            </wp:cNvGraphicFramePr>
+            <a:graphic xmlns:a="http://schemas.openxmlformats.org/drawingml/2006/main">
+              <a:graphicData uri="http://schemas.openxmlformats.org/drawingml/2006/picture">
+                <pic:pic xmlns:pic="http://schemas.openxmlformats.org/drawingml/2006/picture">
+                  <pic:nvPicPr>
+                    <pic:cNvPr id="1" name=""/>
+                    <pic:cNvPicPr/>
+                  </pic:nvPicPr>
+                  <pic:blipFill>
+                    <a:blip r:embed="rId25"/>
+                    <a:stretch>
+                      <a:fillRect/>
+                    </a:stretch>
+                  </pic:blipFill>
+                  <pic:spPr>
+                    <a:xfrm>
+                      <a:off x="0" y="0"/>
+                      <a:ext cx="5274310" cy="2555240"/>
+                    </a:xfrm>
+                    <a:prstGeom prst="rect">
+                      <a:avLst/>
+                    </a:prstGeom>
+                  </pic:spPr>
+                </pic:pic>
+              </a:graphicData>
+            </a:graphic>
+          </wp:inline>
+        </w:drawing>
+      </w:r>
+    </w:p>
+    <w:p>
+      <w:pPr>
+        <w:spacing w:after="0" w:line="240" w:lineRule="auto"/>
+        <w:rPr>
+          <w:noProof/>
+        </w:rPr>
+      </w:pPr>
+    </w:p>
+    <w:p>
+      <w:pPr>
+        <w:spacing w:after="0" w:line="240" w:lineRule="auto"/>
+        <w:rPr>
+          <w:noProof/>
+        </w:rPr>
+      </w:pPr>
+      <w:r>
+        <w:rPr>
+          <w:rFonts w:ascii="Times New Roman" w:hAnsi="Times New Roman" w:cs="Times New Roman"/>
+          <w:noProof/>
+        </w:rPr>
+        <mc:AlternateContent>
+          <mc:Choice Requires="wps">
+            <w:drawing>
+              <wp:anchor distT="45720" distB="45720" distL="114300" distR="114300" simplePos="0" relativeHeight="251671552" behindDoc="0" locked="0" layoutInCell="1" allowOverlap="1" wp14:anchorId="0EF5C620" wp14:editId="05BE702D">
+                <wp:simplePos x="0" y="0"/>
+                <wp:positionH relativeFrom="margin">
+                  <wp:posOffset>0</wp:posOffset>
+                </wp:positionH>
+                <wp:positionV relativeFrom="page">
+                  <wp:posOffset>6903085</wp:posOffset>
+                </wp:positionV>
+                <wp:extent cx="2762250" cy="676275"/>
+                <wp:effectExtent l="0" t="0" r="19050" b="28575"/>
+                <wp:wrapNone/>
+                <wp:docPr id="41" name="文本框 2"/>
+                <wp:cNvGraphicFramePr>
+                  <a:graphicFrameLocks xmlns:a="http://schemas.openxmlformats.org/drawingml/2006/main"/>
+                </wp:cNvGraphicFramePr>
+                <a:graphic xmlns:a="http://schemas.openxmlformats.org/drawingml/2006/main">
+                  <a:graphicData uri="http://schemas.microsoft.com/office/word/2010/wordprocessingShape">
+                    <wps:wsp>
+                      <wps:cNvSpPr txBox="1">
+                        <a:spLocks noChangeArrowheads="1"/>
+                      </wps:cNvSpPr>
+                      <wps:spPr bwMode="auto">
+                        <a:xfrm>
+                          <a:off x="0" y="0"/>
+                          <a:ext cx="2762250" cy="676275"/>
+                        </a:xfrm>
+                        <a:prstGeom prst="rect">
+                          <a:avLst/>
+                        </a:prstGeom>
+                        <a:solidFill>
+                          <a:srgbClr val="FFFFFF"/>
+                        </a:solidFill>
+                        <a:ln w="9525">
+                          <a:solidFill>
+                            <a:srgbClr val="000000"/>
+                          </a:solidFill>
+                          <a:miter lim="800000"/>
+                          <a:headEnd/>
+                          <a:tailEnd/>
+                        </a:ln>
+                      </wps:spPr>
+                      <wps:txbx>
+                        <w:txbxContent>
+                          <w:p>
+                            <w:pPr>
+                              <w:rPr>
+                                <w:b/>
+                                <w:sz w:val="48"/>
+                              </w:rPr>
+                            </w:pPr>
+                            <w:r>
+                              <w:rPr>
+                                <w:b/>
+                                <w:sz w:val="48"/>
+                              </w:rPr>
+                              <w:t xml:space="preserve">Graph Index: </w:t>
+                            </w:r>
+                            <w:r>
+                              <w:rPr>
+                                <w:b/>
+                                <w:sz w:val="48"/>
+                              </w:rPr>
+                              <w:t>Q3c</w:t>
+                            </w:r>
+                            <w:r>
+                              <w:rPr>
+                                <w:b/>
+                                <w:sz w:val="48"/>
+                              </w:rPr>
+                              <w:t>7</w:t>
+                            </w:r>
+                          </w:p>
+                        </w:txbxContent>
+                      </wps:txbx>
+                      <wps:bodyPr rot="0" vert="horz" wrap="square" lIns="91440" tIns="45720" rIns="91440" bIns="45720" anchor="t" anchorCtr="0">
+                        <a:noAutofit/>
+                      </wps:bodyPr>
+                    </wps:wsp>
+                  </a:graphicData>
+                </a:graphic>
+                <wp14:sizeRelH relativeFrom="margin">
+                  <wp14:pctWidth>0</wp14:pctWidth>
+                </wp14:sizeRelH>
+                <wp14:sizeRelV relativeFrom="margin">
+                  <wp14:pctHeight>0</wp14:pctHeight>
+                </wp14:sizeRelV>
+              </wp:anchor>
+            </w:drawing>
+          </mc:Choice>
+          <mc:Fallback>
+            <w:pict>
+              <v:shape w14:anchorId="0EF5C620" id="_x0000_s1032" type="#_x0000_t202" style="position:absolute;margin-left:0;margin-top:543.55pt;width:217.5pt;height:53.25pt;z-index:251671552;visibility:visible;mso-wrap-style:square;mso-width-percent:0;mso-height-percent:0;mso-wrap-distance-left:9pt;mso-wrap-distance-top:3.6pt;mso-wrap-distance-right:9pt;mso-wrap-distance-bottom:3.6pt;mso-position-horizontal:absolute;mso-position-horizontal-relative:margin;mso-position-vertical:absolute;mso-position-vertical-relative:page;mso-width-percent:0;mso-height-percent:0;mso-width-relative:margin;mso-height-relative:margin;v-text-anchor:top" o:gfxdata="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">
+                <v:textbox>
+                  <w:txbxContent>
+                    <w:p>
+                      <w:pPr>
+                        <w:rPr>
+                          <w:b/>
+                          <w:sz w:val="48"/>
+                        </w:rPr>
+                      </w:pPr>
+                      <w:r>
+                        <w:rPr>
+                          <w:b/>
+                          <w:sz w:val="48"/>
+                        </w:rPr>
+                        <w:t xml:space="preserve">Graph Index: </w:t>
+                      </w:r>
+                      <w:r>
+                        <w:rPr>
+                          <w:b/>
+                          <w:sz w:val="48"/>
+                        </w:rPr>
+                        <w:t>Q3c</w:t>
+                      </w:r>
+                      <w:r>
+                        <w:rPr>
+                          <w:b/>
+                          <w:sz w:val="48"/>
+                        </w:rPr>
+                        <w:t>7</w:t>
+                      </w:r>
+                    </w:p>
+                  </w:txbxContent>
+                </v:textbox>
+                <w10:wrap anchorx="margin" anchory="page"/>
+              </v:shape>
+            </w:pict>
+          </mc:Fallback>
+        </mc:AlternateContent>
+      </w:r>
+      <w:r>
+        <w:rPr>
+          <w:noProof/>
+        </w:rPr>
+        <w:br w:type="page"/>
+      </w:r>
+    </w:p>
+    <w:p>
+      <w:pPr>
+        <w:spacing w:after="0" w:line="240" w:lineRule="auto"/>
+        <w:rPr>
+          <w:noProof/>
+        </w:rPr>
+      </w:pPr>
+      <w:r>
+        <w:rPr>
+          <w:noProof/>
+        </w:rPr>
+        <w:lastRenderedPageBreak/>
+        <w:t>The iteration history and det(J(xn)) for initial guess at (-2, 2.5)</w:t>
+      </w:r>
+    </w:p>
+    <w:p>
+      <w:pPr>
+        <w:spacing w:after="0" w:line="240" w:lineRule="auto"/>
+      </w:pPr>
+      <w:r>
+        <w:rPr>
+          <w:noProof/>
+        </w:rPr>
+        <mc:AlternateContent>
+          <mc:Choice Requires="wps">
+            <w:drawing>
+              <wp:anchor distT="0" distB="0" distL="114300" distR="114300" simplePos="0" relativeHeight="251667456" behindDoc="0" locked="0" layoutInCell="1" allowOverlap="1" wp14:anchorId="55D5F847" wp14:editId="0CA2ABE4">
+                <wp:simplePos x="0" y="0"/>
+                <wp:positionH relativeFrom="column">
+                  <wp:posOffset>-462</wp:posOffset>
+                </wp:positionH>
+                <wp:positionV relativeFrom="paragraph">
+                  <wp:posOffset>348153</wp:posOffset>
+                </wp:positionV>
+                <wp:extent cx="5274310" cy="148936"/>
+                <wp:effectExtent l="0" t="0" r="21590" b="22860"/>
+                <wp:wrapNone/>
+                <wp:docPr id="37" name="矩形 37"/>
+                <wp:cNvGraphicFramePr/>
+                <a:graphic xmlns:a="http://schemas.openxmlformats.org/drawingml/2006/main">
+                  <a:graphicData uri="http://schemas.microsoft.com/office/word/2010/wordprocessingShape">
+                    <wps:wsp>
+                      <wps:cNvSpPr/>
+                      <wps:spPr>
+                        <a:xfrm>
+                          <a:off x="0" y="0"/>
+                          <a:ext cx="5274310" cy="148936"/>
+                        </a:xfrm>
+                        <a:prstGeom prst="rect">
+                          <a:avLst/>
+                        </a:prstGeom>
+                        <a:noFill/>
+                        <a:ln>
+                          <a:solidFill>
+                            <a:srgbClr val="FF0000"/>
+                          </a:solidFill>
+                        </a:ln>
+                      </wps:spPr>
+                      <wps:style>
+                        <a:lnRef idx="2">
+                          <a:schemeClr val="accent1">
+                            <a:shade val="50000"/>
+                          </a:schemeClr>
+                        </a:lnRef>
+                        <a:fillRef idx="1">
+                          <a:schemeClr val="accent1"/>
+                        </a:fillRef>
+                        <a:effectRef idx="0">
+                          <a:schemeClr val="accent1"/>
+                        </a:effectRef>
+                        <a:fontRef idx="minor">
+                          <a:schemeClr val="lt1"/>
+                        </a:fontRef>
+                      </wps:style>
+                      <wps:bodyPr rot="0" spcFirstLastPara="0" vertOverflow="overflow" horzOverflow="overflow" vert="horz" wrap="square" lIns="91440" tIns="45720" rIns="91440" bIns="45720" numCol="1" spcCol="0" rtlCol="0" fromWordArt="0" anchor="ctr" anchorCtr="0" forceAA="0" compatLnSpc="1">
+                        <a:prstTxWarp prst="textNoShape">
+                          <a:avLst/>
+                        </a:prstTxWarp>
+                        <a:noAutofit/>
+                      </wps:bodyPr>
+                    </wps:wsp>
+                  </a:graphicData>
+                </a:graphic>
+              </wp:anchor>
+            </w:drawing>
+          </mc:Choice>
+          <mc:Fallback>
+            <w:pict>
+              <v:rect w14:anchorId="7A7A1754" id="矩形 37" o:spid="_x0000_s1026" style="position:absolute;margin-left:-.05pt;margin-top:27.4pt;width:415.3pt;height:11.75pt;z-index:251667456;visibility:visible;mso-wrap-style:square;mso-wrap-distance-left:9pt;mso-wrap-distance-top:0;mso-wrap-distance-right:9pt;mso-wrap-distance-bottom:0;mso-position-horizontal:absolute;mso-position-horizontal-relative:text;mso-position-vertical:absolute;mso-position-vertical-relative:text;v-text-anchor:middle" o:gfxdata="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" filled="f" strokecolor="red" strokeweight="1pt"/>
+            </w:pict>
+          </mc:Fallback>
+        </mc:AlternateContent>
+      </w:r>
+      <w:r>
+        <w:rPr>
+          <w:noProof/>
+        </w:rPr>
+        <w:drawing>
+          <wp:inline distT="0" distB="0" distL="0" distR="0" wp14:anchorId="76BA0CDA" wp14:editId="04CE7DBB">
+            <wp:extent cx="5274310" cy="1427480"/>
+            <wp:effectExtent l="0" t="0" r="2540" b="1270"/>
+            <wp:docPr id="32" name="图片 32"/>
+            <wp:cNvGraphicFramePr>
+              <a:graphicFrameLocks xmlns:a="http://schemas.openxmlformats.org/drawingml/2006/main" noChangeAspect="1"/>
+            </wp:cNvGraphicFramePr>
+            <a:graphic xmlns:a="http://schemas.openxmlformats.org/drawingml/2006/main">
+              <a:graphicData uri="http://schemas.openxmlformats.org/drawingml/2006/picture">
+                <pic:pic xmlns:pic="http://schemas.openxmlformats.org/drawingml/2006/picture">
+                  <pic:nvPicPr>
+                    <pic:cNvPr id="1" name=""/>
+                    <pic:cNvPicPr/>
+                  </pic:nvPicPr>
+                  <pic:blipFill>
+                    <a:blip r:embed="rId26"/>
+                    <a:stretch>
+                      <a:fillRect/>
+                    </a:stretch>
+                  </pic:blipFill>
+                  <pic:spPr>
+                    <a:xfrm>
+                      <a:off x="0" y="0"/>
+                      <a:ext cx="5274310" cy="1427480"/>
+                    </a:xfrm>
+                    <a:prstGeom prst="rect">
+                      <a:avLst/>
+                    </a:prstGeom>
+                  </pic:spPr>
+                </pic:pic>
+              </a:graphicData>
+            </a:graphic>
+          </wp:inline>
+        </w:drawing>
+      </w:r>
+    </w:p>
+    <w:p>
+      <w:pPr>
+        <w:spacing w:after="0" w:line="240" w:lineRule="auto"/>
+      </w:pPr>
+      <w:r>
+        <w:rPr>
+          <w:noProof/>
+        </w:rPr>
+        <w:drawing>
+          <wp:inline distT="0" distB="0" distL="0" distR="0" wp14:anchorId="09F34A72" wp14:editId="666F3617">
+            <wp:extent cx="5274310" cy="3641090"/>
+            <wp:effectExtent l="0" t="0" r="2540" b="0"/>
+            <wp:docPr id="40" name="图片 40"/>
+            <wp:cNvGraphicFramePr>
+              <a:graphicFrameLocks xmlns:a="http://schemas.openxmlformats.org/drawingml/2006/main" noChangeAspect="1"/>
+            </wp:cNvGraphicFramePr>
+            <a:graphic xmlns:a="http://schemas.openxmlformats.org/drawingml/2006/main">
+              <a:graphicData uri="http://schemas.openxmlformats.org/drawingml/2006/picture">
+                <pic:pic xmlns:pic="http://schemas.openxmlformats.org/drawingml/2006/picture">
+                  <pic:nvPicPr>
+                    <pic:cNvPr id="1" name=""/>
+                    <pic:cNvPicPr/>
+                  </pic:nvPicPr>
+                  <pic:blipFill>
+                    <a:blip r:embed="rId27"/>
+                    <a:stretch>
+                      <a:fillRect/>
+                    </a:stretch>
+                  </pic:blipFill>
+                  <pic:spPr>
+                    <a:xfrm>
+                      <a:off x="0" y="0"/>
+                      <a:ext cx="5274310" cy="3641090"/>
+                    </a:xfrm>
+                    <a:prstGeom prst="rect">
+                      <a:avLst/>
+                    </a:prstGeom>
+                  </pic:spPr>
+                </pic:pic>
+              </a:graphicData>
+            </a:graphic>
+          </wp:inline>
+        </w:drawing>
+      </w:r>
+    </w:p>
+    <w:p>
+      <w:pPr>
+        <w:spacing w:after="0" w:line="240" w:lineRule="auto"/>
+      </w:pPr>
+      <w:r>
+        <w:rPr>
+          <w:rFonts w:ascii="Times New Roman" w:hAnsi="Times New Roman" w:cs="Times New Roman"/>
+          <w:noProof/>
+        </w:rPr>
+        <mc:AlternateContent>
+          <mc:Choice Requires="wps">
+            <w:drawing>
+              <wp:anchor distT="45720" distB="45720" distL="114300" distR="114300" simplePos="0" relativeHeight="251669504" behindDoc="0" locked="0" layoutInCell="1" allowOverlap="1" wp14:anchorId="28550AA4" wp14:editId="6185ECF3">
+                <wp:simplePos x="0" y="0"/>
+                <wp:positionH relativeFrom="margin">
+                  <wp:posOffset>93518</wp:posOffset>
+                </wp:positionH>
+                <wp:positionV relativeFrom="page">
+                  <wp:posOffset>6563649</wp:posOffset>
+                </wp:positionV>
+                <wp:extent cx="2762250" cy="676275"/>
+                <wp:effectExtent l="0" t="0" r="19050" b="28575"/>
+                <wp:wrapNone/>
+                <wp:docPr id="38" name="文本框 2"/>
+                <wp:cNvGraphicFramePr>
+                  <a:graphicFrameLocks xmlns:a="http://schemas.openxmlformats.org/drawingml/2006/main"/>
+                </wp:cNvGraphicFramePr>
+                <a:graphic xmlns:a="http://schemas.openxmlformats.org/drawingml/2006/main">
+                  <a:graphicData uri="http://schemas.microsoft.com/office/word/2010/wordprocessingShape">
+                    <wps:wsp>
+                      <wps:cNvSpPr txBox="1">
+                        <a:spLocks noChangeArrowheads="1"/>
+                      </wps:cNvSpPr>
+                      <wps:spPr bwMode="auto">
+                        <a:xfrm>
+                          <a:off x="0" y="0"/>
+                          <a:ext cx="2762250" cy="676275"/>
+                        </a:xfrm>
+                        <a:prstGeom prst="rect">
+                          <a:avLst/>
+                        </a:prstGeom>
+                        <a:solidFill>
+                          <a:srgbClr val="FFFFFF"/>
+                        </a:solidFill>
+                        <a:ln w="9525">
+                          <a:solidFill>
+                            <a:srgbClr val="000000"/>
+                          </a:solidFill>
+                          <a:miter lim="800000"/>
+                          <a:headEnd/>
+                          <a:tailEnd/>
+                        </a:ln>
+                      </wps:spPr>
+                      <wps:txbx>
+                        <w:txbxContent>
+                          <w:p>
+                            <w:pPr>
+                              <w:rPr>
+                                <w:b/>
+                                <w:sz w:val="48"/>
+                              </w:rPr>
+                            </w:pPr>
+                            <w:r>
+                              <w:rPr>
+                                <w:b/>
+                                <w:sz w:val="48"/>
+                              </w:rPr>
+                              <w:t xml:space="preserve">Graph Index: </w:t>
+                            </w:r>
+                            <w:r>
+                              <w:rPr>
+                                <w:b/>
+                                <w:sz w:val="48"/>
+                              </w:rPr>
+                              <w:t>Q3c</w:t>
+                            </w:r>
+                            <w:r>
+                              <w:rPr>
+                                <w:b/>
+                                <w:sz w:val="48"/>
+                              </w:rPr>
+                              <w:t>8</w:t>
+                            </w:r>
+                            <w:bookmarkStart w:id="0" w:name="_GoBack"/>
+                            <w:bookmarkEnd w:id="0"/>
+                          </w:p>
+                        </w:txbxContent>
+                      </wps:txbx>
+                      <wps:bodyPr rot="0" vert="horz" wrap="square" lIns="91440" tIns="45720" rIns="91440" bIns="45720" anchor="t" anchorCtr="0">
+                        <a:noAutofit/>
+                      </wps:bodyPr>
+                    </wps:wsp>
+                  </a:graphicData>
+                </a:graphic>
+                <wp14:sizeRelH relativeFrom="margin">
+                  <wp14:pctWidth>0</wp14:pctWidth>
+                </wp14:sizeRelH>
+                <wp14:sizeRelV relativeFrom="margin">
+                  <wp14:pctHeight>0</wp14:pctHeight>
+                </wp14:sizeRelV>
+              </wp:anchor>
+            </w:drawing>
+          </mc:Choice>
+          <mc:Fallback>
+            <w:pict>
+              <v:shape w14:anchorId="28550AA4" id="_x0000_s1033" type="#_x0000_t202" style="position:absolute;margin-left:7.35pt;margin-top:516.8pt;width:217.5pt;height:53.25pt;z-index:251669504;visibility:visible;mso-wrap-style:square;mso-width-percent:0;mso-height-percent:0;mso-wrap-distance-left:9pt;mso-wrap-distance-top:3.6pt;mso-wrap-distance-right:9pt;mso-wrap-distance-bottom:3.6pt;mso-position-horizontal:absolute;mso-position-horizontal-relative:margin;mso-position-vertical:absolute;mso-position-vertical-relative:page;mso-width-percent:0;mso-height-percent:0;mso-width-relative:margin;mso-height-relative:margin;v-text-anchor:top" o:gfxdata="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">
+                <v:textbox>
+                  <w:txbxContent>
+                    <w:p>
+                      <w:pPr>
+                        <w:rPr>
+                          <w:b/>
+                          <w:sz w:val="48"/>
+                        </w:rPr>
+                      </w:pPr>
+                      <w:r>
+                        <w:rPr>
+                          <w:b/>
+                          <w:sz w:val="48"/>
+                        </w:rPr>
+                        <w:t xml:space="preserve">Graph Index: </w:t>
+                      </w:r>
+                      <w:r>
+                        <w:rPr>
+                          <w:b/>
+                          <w:sz w:val="48"/>
+                        </w:rPr>
+                        <w:t>Q3c</w:t>
+                      </w:r>
+                      <w:r>
+                        <w:rPr>
+                          <w:b/>
+                          <w:sz w:val="48"/>
+                        </w:rPr>
+                        <w:t>8</w:t>
+                      </w:r>
+                      <w:bookmarkStart w:id="1" w:name="_GoBack"/>
+                      <w:bookmarkEnd w:id="1"/>
+                    </w:p>
+                  </w:txbxContent>
+                </v:textbox>
+                <w10:wrap anchorx="margin" anchory="page"/>
+              </v:shape>
+            </w:pict>
+          </mc:Fallback>
+        </mc:AlternateContent>
+      </w:r>
+      <w:r>
+        <w:br w:type="page"/>
+      </w:r>
+    </w:p>
+    <w:p>
+      <w:r>
+        <w:rPr>
+          <w:rFonts w:hint="eastAsia"/>
+        </w:rPr>
+        <w:lastRenderedPageBreak/>
+        <w:t>Q4</w:t>
+      </w:r>
+    </w:p>
+    <w:p>
+      <w:r>
+        <w:t>A</w:t>
+      </w:r>
+    </w:p>
+    <w:p>
+      <w:r>
+        <w:rPr>
+          <w:noProof/>
+        </w:rPr>
+        <w:drawing>
+          <wp:inline distT="0" distB="0" distL="0" distR="0" wp14:anchorId="245E0AE3" wp14:editId="602E6ECF">
+            <wp:extent cx="4638675" cy="3676650"/>
+            <wp:effectExtent l="0" t="0" r="9525" b="0"/>
+            <wp:docPr id="197" name="图片 197"/>
+            <wp:cNvGraphicFramePr/>
+            <a:graphic xmlns:a="http://schemas.openxmlformats.org/drawingml/2006/main">
+              <a:graphicData uri="http://schemas.openxmlformats.org/drawingml/2006/picture">
+                <pic:pic xmlns:pic="http://schemas.openxmlformats.org/drawingml/2006/picture">
+                  <pic:nvPicPr>
+                    <pic:cNvPr id="197" name="图片 197"/>
+                    <pic:cNvPicPr/>
+                  </pic:nvPicPr>
+                  <pic:blipFill>
+                    <a:blip r:embed="rId28"/>
+                    <a:stretch>
+                      <a:fillRect/>
+                    </a:stretch>
+                  </pic:blipFill>
+                  <pic:spPr>
+                    <a:xfrm>
+                      <a:off x="0" y="0"/>
+                      <a:ext cx="4638675" cy="3676650"/>
+                    </a:xfrm>
+                    <a:prstGeom prst="rect">
+                      <a:avLst/>
+                    </a:prstGeom>
+                  </pic:spPr>
+                </pic:pic>
+              </a:graphicData>
+            </a:graphic>
+          </wp:inline>
+        </w:drawing>
+      </w:r>
+      <w:r>
+        <w:br/>
+      </w:r>
+      <w:r>
+        <w:rPr>
+          <w:noProof/>
+        </w:rPr>
+        <w:drawing>
+          <wp:inline distT="0" distB="0" distL="0" distR="0" wp14:anchorId="2058BE98" wp14:editId="7B11B4AC">
+            <wp:extent cx="3505200" cy="3324225"/>
+            <wp:effectExtent l="0" t="0" r="0" b="9525"/>
+            <wp:docPr id="5" name="图片 5"/>
+            <wp:cNvGraphicFramePr>
+              <a:graphicFrameLocks xmlns:a="http://schemas.openxmlformats.org/drawingml/2006/main" noChangeAspect="1"/>
+            </wp:cNvGraphicFramePr>
+            <a:graphic xmlns:a="http://schemas.openxmlformats.org/drawingml/2006/main">
+              <a:graphicData uri="http://schemas.openxmlformats.org/drawingml/2006/picture">
+                <pic:pic xmlns:pic="http://schemas.openxmlformats.org/drawingml/2006/picture">
+                  <pic:nvPicPr>
+                    <pic:cNvPr id="1" name=""/>
+                    <pic:cNvPicPr/>
+                  </pic:nvPicPr>
+                  <pic:blipFill>
+                    <a:blip r:embed="rId29"/>
+                    <a:stretch>
+                      <a:fillRect/>
+                    </a:stretch>
+                  </pic:blipFill>
+                  <pic:spPr>
+                    <a:xfrm>
+                      <a:off x="0" y="0"/>
                       <a:ext cx="3505200" cy="3324225"/>
                     </a:xfrm>
                     <a:prstGeom prst="rect">
@@ -2058,11 +2722,6 @@
       </w:r>
     </w:p>
     <w:p>
-      <w:pPr>
-        <w:rPr>
-          <w:rFonts w:hint="eastAsia"/>
-        </w:rPr>
-      </w:pPr>
       <w:r>
         <w:t xml:space="preserve">Note: Because we will using </w:t>
       </w:r>
@@ -2210,8 +2869,6 @@
       <w:r>
         <w:br w:type="page"/>
       </w:r>
-      <w:bookmarkStart w:id="0" w:name="_GoBack"/>
-      <w:bookmarkEnd w:id="0"/>
     </w:p>
     <w:p>
       <w:pPr>
@@ -2269,268 +2926,6 @@
             <wp:extent cx="4297583" cy="3835021"/>
             <wp:effectExtent l="0" t="0" r="8255" b="0"/>
             <wp:docPr id="9" name="图片 9"/>
-            <wp:cNvGraphicFramePr>
-              <a:graphicFrameLocks xmlns:a="http://schemas.openxmlformats.org/drawingml/2006/main" noChangeAspect="1"/>
-            </wp:cNvGraphicFramePr>
-            <a:graphic xmlns:a="http://schemas.openxmlformats.org/drawingml/2006/main">
-              <a:graphicData uri="http://schemas.openxmlformats.org/drawingml/2006/picture">
-                <pic:pic xmlns:pic="http://schemas.openxmlformats.org/drawingml/2006/picture">
-                  <pic:nvPicPr>
-                    <pic:cNvPr id="1" name=""/>
-                    <pic:cNvPicPr/>
-                  </pic:nvPicPr>
-                  <pic:blipFill>
-                    <a:blip r:embed="rId25"/>
-                    <a:stretch>
-                      <a:fillRect/>
-                    </a:stretch>
-                  </pic:blipFill>
-                  <pic:spPr>
-                    <a:xfrm>
-                      <a:off x="0" y="0"/>
-                      <a:ext cx="4303190" cy="3840024"/>
-                    </a:xfrm>
-                    <a:prstGeom prst="rect">
-                      <a:avLst/>
-                    </a:prstGeom>
-                  </pic:spPr>
-                </pic:pic>
-              </a:graphicData>
-            </a:graphic>
-          </wp:inline>
-        </w:drawing>
-      </w:r>
-      <w:r>
-        <w:rPr>
-          <w:noProof/>
-        </w:rPr>
-        <w:t xml:space="preserve"> </w:t>
-      </w:r>
-      <w:r>
-        <w:rPr>
-          <w:noProof/>
-        </w:rPr>
-        <w:drawing>
-          <wp:inline distT="0" distB="0" distL="0" distR="0" wp14:anchorId="26703F66" wp14:editId="1C66F7CD">
-            <wp:extent cx="3400425" cy="3219450"/>
-            <wp:effectExtent l="0" t="0" r="9525" b="0"/>
-            <wp:docPr id="10" name="图片 10"/>
-            <wp:cNvGraphicFramePr>
-              <a:graphicFrameLocks xmlns:a="http://schemas.openxmlformats.org/drawingml/2006/main" noChangeAspect="1"/>
-            </wp:cNvGraphicFramePr>
-            <a:graphic xmlns:a="http://schemas.openxmlformats.org/drawingml/2006/main">
-              <a:graphicData uri="http://schemas.openxmlformats.org/drawingml/2006/picture">
-                <pic:pic xmlns:pic="http://schemas.openxmlformats.org/drawingml/2006/picture">
-                  <pic:nvPicPr>
-                    <pic:cNvPr id="1" name=""/>
-                    <pic:cNvPicPr/>
-                  </pic:nvPicPr>
-                  <pic:blipFill>
-                    <a:blip r:embed="rId26"/>
-                    <a:stretch>
-                      <a:fillRect/>
-                    </a:stretch>
-                  </pic:blipFill>
-                  <pic:spPr>
-                    <a:xfrm>
-                      <a:off x="0" y="0"/>
-                      <a:ext cx="3400425" cy="3219450"/>
-                    </a:xfrm>
-                    <a:prstGeom prst="rect">
-                      <a:avLst/>
-                    </a:prstGeom>
-                  </pic:spPr>
-                </pic:pic>
-              </a:graphicData>
-            </a:graphic>
-          </wp:inline>
-        </w:drawing>
-      </w:r>
-    </w:p>
-    <w:p>
-      <w:pPr>
-        <w:spacing w:after="0" w:line="240" w:lineRule="auto"/>
-        <w:rPr>
-          <w:noProof/>
-        </w:rPr>
-      </w:pPr>
-      <w:r>
-        <w:rPr>
-          <w:noProof/>
-        </w:rPr>
-        <w:br w:type="page"/>
-      </w:r>
-    </w:p>
-    <w:p>
-      <w:pPr>
-        <w:rPr>
-          <w:noProof/>
-        </w:rPr>
-      </w:pPr>
-      <w:r>
-        <w:rPr>
-          <w:noProof/>
-        </w:rPr>
-        <w:lastRenderedPageBreak/>
-        <w:drawing>
-          <wp:inline distT="0" distB="0" distL="0" distR="0" wp14:anchorId="7EAF7C63" wp14:editId="3B38B210">
-            <wp:extent cx="3915235" cy="3493826"/>
-            <wp:effectExtent l="0" t="0" r="9525" b="0"/>
-            <wp:docPr id="11" name="图片 11"/>
-            <wp:cNvGraphicFramePr>
-              <a:graphicFrameLocks xmlns:a="http://schemas.openxmlformats.org/drawingml/2006/main" noChangeAspect="1"/>
-            </wp:cNvGraphicFramePr>
-            <a:graphic xmlns:a="http://schemas.openxmlformats.org/drawingml/2006/main">
-              <a:graphicData uri="http://schemas.openxmlformats.org/drawingml/2006/picture">
-                <pic:pic xmlns:pic="http://schemas.openxmlformats.org/drawingml/2006/picture">
-                  <pic:nvPicPr>
-                    <pic:cNvPr id="1" name=""/>
-                    <pic:cNvPicPr/>
-                  </pic:nvPicPr>
-                  <pic:blipFill>
-                    <a:blip r:embed="rId27"/>
-                    <a:stretch>
-                      <a:fillRect/>
-                    </a:stretch>
-                  </pic:blipFill>
-                  <pic:spPr>
-                    <a:xfrm>
-                      <a:off x="0" y="0"/>
-                      <a:ext cx="3919738" cy="3497844"/>
-                    </a:xfrm>
-                    <a:prstGeom prst="rect">
-                      <a:avLst/>
-                    </a:prstGeom>
-                  </pic:spPr>
-                </pic:pic>
-              </a:graphicData>
-            </a:graphic>
-          </wp:inline>
-        </w:drawing>
-      </w:r>
-      <w:r>
-        <w:rPr>
-          <w:noProof/>
-        </w:rPr>
-        <w:t xml:space="preserve"> </w:t>
-      </w:r>
-      <w:r>
-        <w:rPr>
-          <w:noProof/>
-        </w:rPr>
-        <w:drawing>
-          <wp:inline distT="0" distB="0" distL="0" distR="0" wp14:anchorId="58E338BE" wp14:editId="6E5C4992">
-            <wp:extent cx="3400425" cy="3257550"/>
-            <wp:effectExtent l="0" t="0" r="9525" b="0"/>
-            <wp:docPr id="12" name="图片 12"/>
-            <wp:cNvGraphicFramePr>
-              <a:graphicFrameLocks xmlns:a="http://schemas.openxmlformats.org/drawingml/2006/main" noChangeAspect="1"/>
-            </wp:cNvGraphicFramePr>
-            <a:graphic xmlns:a="http://schemas.openxmlformats.org/drawingml/2006/main">
-              <a:graphicData uri="http://schemas.openxmlformats.org/drawingml/2006/picture">
-                <pic:pic xmlns:pic="http://schemas.openxmlformats.org/drawingml/2006/picture">
-                  <pic:nvPicPr>
-                    <pic:cNvPr id="1" name=""/>
-                    <pic:cNvPicPr/>
-                  </pic:nvPicPr>
-                  <pic:blipFill>
-                    <a:blip r:embed="rId28"/>
-                    <a:stretch>
-                      <a:fillRect/>
-                    </a:stretch>
-                  </pic:blipFill>
-                  <pic:spPr>
-                    <a:xfrm>
-                      <a:off x="0" y="0"/>
-                      <a:ext cx="3400425" cy="3257550"/>
-                    </a:xfrm>
-                    <a:prstGeom prst="rect">
-                      <a:avLst/>
-                    </a:prstGeom>
-                  </pic:spPr>
-                </pic:pic>
-              </a:graphicData>
-            </a:graphic>
-          </wp:inline>
-        </w:drawing>
-      </w:r>
-    </w:p>
-    <w:p>
-      <w:pPr>
-        <w:spacing w:after="0" w:line="240" w:lineRule="auto"/>
-        <w:rPr>
-          <w:noProof/>
-        </w:rPr>
-      </w:pPr>
-      <w:r>
-        <w:rPr>
-          <w:noProof/>
-        </w:rPr>
-        <w:br w:type="page"/>
-      </w:r>
-    </w:p>
-    <w:p>
-      <w:pPr>
-        <w:rPr>
-          <w:noProof/>
-        </w:rPr>
-      </w:pPr>
-      <w:r>
-        <w:rPr>
-          <w:noProof/>
-        </w:rPr>
-        <w:lastRenderedPageBreak/>
-        <w:drawing>
-          <wp:inline distT="0" distB="0" distL="0" distR="0" wp14:anchorId="105EEDB5" wp14:editId="628E469D">
-            <wp:extent cx="4572872" cy="4080680"/>
-            <wp:effectExtent l="0" t="0" r="0" b="0"/>
-            <wp:docPr id="13" name="图片 13"/>
-            <wp:cNvGraphicFramePr>
-              <a:graphicFrameLocks xmlns:a="http://schemas.openxmlformats.org/drawingml/2006/main" noChangeAspect="1"/>
-            </wp:cNvGraphicFramePr>
-            <a:graphic xmlns:a="http://schemas.openxmlformats.org/drawingml/2006/main">
-              <a:graphicData uri="http://schemas.openxmlformats.org/drawingml/2006/picture">
-                <pic:pic xmlns:pic="http://schemas.openxmlformats.org/drawingml/2006/picture">
-                  <pic:nvPicPr>
-                    <pic:cNvPr id="1" name=""/>
-                    <pic:cNvPicPr/>
-                  </pic:nvPicPr>
-                  <pic:blipFill>
-                    <a:blip r:embed="rId29"/>
-                    <a:stretch>
-                      <a:fillRect/>
-                    </a:stretch>
-                  </pic:blipFill>
-                  <pic:spPr>
-                    <a:xfrm>
-                      <a:off x="0" y="0"/>
-                      <a:ext cx="4575956" cy="4083432"/>
-                    </a:xfrm>
-                    <a:prstGeom prst="rect">
-                      <a:avLst/>
-                    </a:prstGeom>
-                  </pic:spPr>
-                </pic:pic>
-              </a:graphicData>
-            </a:graphic>
-          </wp:inline>
-        </w:drawing>
-      </w:r>
-      <w:r>
-        <w:rPr>
-          <w:noProof/>
-        </w:rPr>
-        <w:t xml:space="preserve"> </w:t>
-      </w:r>
-      <w:r>
-        <w:rPr>
-          <w:noProof/>
-        </w:rPr>
-        <w:drawing>
-          <wp:inline distT="0" distB="0" distL="0" distR="0" wp14:anchorId="41BCC5B7" wp14:editId="67564703">
-            <wp:extent cx="4367284" cy="4219240"/>
-            <wp:effectExtent l="0" t="0" r="0" b="0"/>
-            <wp:docPr id="14" name="图片 14"/>
             <wp:cNvGraphicFramePr>
               <a:graphicFrameLocks xmlns:a="http://schemas.openxmlformats.org/drawingml/2006/main" noChangeAspect="1"/>
             </wp:cNvGraphicFramePr>
@@ -2550,7 +2945,7 @@
                   <pic:spPr>
                     <a:xfrm>
                       <a:off x="0" y="0"/>
-                      <a:ext cx="4375028" cy="4226721"/>
+                      <a:ext cx="4303190" cy="3840024"/>
                     </a:xfrm>
                     <a:prstGeom prst="rect">
                       <a:avLst/>
@@ -2562,37 +2957,21 @@
           </wp:inline>
         </w:drawing>
       </w:r>
-    </w:p>
-    <w:p>
-      <w:pPr>
-        <w:spacing w:after="0" w:line="240" w:lineRule="auto"/>
-        <w:rPr>
-          <w:noProof/>
-        </w:rPr>
-      </w:pPr>
-      <w:r>
-        <w:rPr>
-          <w:noProof/>
-        </w:rPr>
-        <w:br w:type="page"/>
-      </w:r>
-    </w:p>
-    <w:p>
-      <w:pPr>
-        <w:rPr>
-          <w:noProof/>
-        </w:rPr>
-      </w:pPr>
-      <w:r>
-        <w:rPr>
-          <w:noProof/>
-        </w:rPr>
-        <w:lastRenderedPageBreak/>
+      <w:r>
+        <w:rPr>
+          <w:noProof/>
+        </w:rPr>
+        <w:t xml:space="preserve"> </w:t>
+      </w:r>
+      <w:r>
+        <w:rPr>
+          <w:noProof/>
+        </w:rPr>
         <w:drawing>
-          <wp:inline distT="0" distB="0" distL="0" distR="0" wp14:anchorId="12352FB9" wp14:editId="628932CA">
-            <wp:extent cx="4795552" cy="4279392"/>
-            <wp:effectExtent l="0" t="0" r="5080" b="6985"/>
-            <wp:docPr id="15" name="图片 15"/>
+          <wp:inline distT="0" distB="0" distL="0" distR="0" wp14:anchorId="26703F66" wp14:editId="1C66F7CD">
+            <wp:extent cx="3400425" cy="3219450"/>
+            <wp:effectExtent l="0" t="0" r="9525" b="0"/>
+            <wp:docPr id="10" name="图片 10"/>
             <wp:cNvGraphicFramePr>
               <a:graphicFrameLocks xmlns:a="http://schemas.openxmlformats.org/drawingml/2006/main" noChangeAspect="1"/>
             </wp:cNvGraphicFramePr>
@@ -2612,6 +2991,284 @@
                   <pic:spPr>
                     <a:xfrm>
                       <a:off x="0" y="0"/>
+                      <a:ext cx="3400425" cy="3219450"/>
+                    </a:xfrm>
+                    <a:prstGeom prst="rect">
+                      <a:avLst/>
+                    </a:prstGeom>
+                  </pic:spPr>
+                </pic:pic>
+              </a:graphicData>
+            </a:graphic>
+          </wp:inline>
+        </w:drawing>
+      </w:r>
+    </w:p>
+    <w:p>
+      <w:pPr>
+        <w:spacing w:after="0" w:line="240" w:lineRule="auto"/>
+        <w:rPr>
+          <w:noProof/>
+        </w:rPr>
+      </w:pPr>
+      <w:r>
+        <w:rPr>
+          <w:noProof/>
+        </w:rPr>
+        <w:br w:type="page"/>
+      </w:r>
+    </w:p>
+    <w:p>
+      <w:pPr>
+        <w:rPr>
+          <w:noProof/>
+        </w:rPr>
+      </w:pPr>
+      <w:r>
+        <w:rPr>
+          <w:noProof/>
+        </w:rPr>
+        <w:lastRenderedPageBreak/>
+        <w:drawing>
+          <wp:inline distT="0" distB="0" distL="0" distR="0" wp14:anchorId="7EAF7C63" wp14:editId="3B38B210">
+            <wp:extent cx="3915235" cy="3493826"/>
+            <wp:effectExtent l="0" t="0" r="9525" b="0"/>
+            <wp:docPr id="11" name="图片 11"/>
+            <wp:cNvGraphicFramePr>
+              <a:graphicFrameLocks xmlns:a="http://schemas.openxmlformats.org/drawingml/2006/main" noChangeAspect="1"/>
+            </wp:cNvGraphicFramePr>
+            <a:graphic xmlns:a="http://schemas.openxmlformats.org/drawingml/2006/main">
+              <a:graphicData uri="http://schemas.openxmlformats.org/drawingml/2006/picture">
+                <pic:pic xmlns:pic="http://schemas.openxmlformats.org/drawingml/2006/picture">
+                  <pic:nvPicPr>
+                    <pic:cNvPr id="1" name=""/>
+                    <pic:cNvPicPr/>
+                  </pic:nvPicPr>
+                  <pic:blipFill>
+                    <a:blip r:embed="rId32"/>
+                    <a:stretch>
+                      <a:fillRect/>
+                    </a:stretch>
+                  </pic:blipFill>
+                  <pic:spPr>
+                    <a:xfrm>
+                      <a:off x="0" y="0"/>
+                      <a:ext cx="3919738" cy="3497844"/>
+                    </a:xfrm>
+                    <a:prstGeom prst="rect">
+                      <a:avLst/>
+                    </a:prstGeom>
+                  </pic:spPr>
+                </pic:pic>
+              </a:graphicData>
+            </a:graphic>
+          </wp:inline>
+        </w:drawing>
+      </w:r>
+      <w:r>
+        <w:rPr>
+          <w:noProof/>
+        </w:rPr>
+        <w:t xml:space="preserve"> </w:t>
+      </w:r>
+      <w:r>
+        <w:rPr>
+          <w:noProof/>
+        </w:rPr>
+        <w:drawing>
+          <wp:inline distT="0" distB="0" distL="0" distR="0" wp14:anchorId="58E338BE" wp14:editId="6E5C4992">
+            <wp:extent cx="3400425" cy="3257550"/>
+            <wp:effectExtent l="0" t="0" r="9525" b="0"/>
+            <wp:docPr id="12" name="图片 12"/>
+            <wp:cNvGraphicFramePr>
+              <a:graphicFrameLocks xmlns:a="http://schemas.openxmlformats.org/drawingml/2006/main" noChangeAspect="1"/>
+            </wp:cNvGraphicFramePr>
+            <a:graphic xmlns:a="http://schemas.openxmlformats.org/drawingml/2006/main">
+              <a:graphicData uri="http://schemas.openxmlformats.org/drawingml/2006/picture">
+                <pic:pic xmlns:pic="http://schemas.openxmlformats.org/drawingml/2006/picture">
+                  <pic:nvPicPr>
+                    <pic:cNvPr id="1" name=""/>
+                    <pic:cNvPicPr/>
+                  </pic:nvPicPr>
+                  <pic:blipFill>
+                    <a:blip r:embed="rId33"/>
+                    <a:stretch>
+                      <a:fillRect/>
+                    </a:stretch>
+                  </pic:blipFill>
+                  <pic:spPr>
+                    <a:xfrm>
+                      <a:off x="0" y="0"/>
+                      <a:ext cx="3400425" cy="3257550"/>
+                    </a:xfrm>
+                    <a:prstGeom prst="rect">
+                      <a:avLst/>
+                    </a:prstGeom>
+                  </pic:spPr>
+                </pic:pic>
+              </a:graphicData>
+            </a:graphic>
+          </wp:inline>
+        </w:drawing>
+      </w:r>
+    </w:p>
+    <w:p>
+      <w:pPr>
+        <w:spacing w:after="0" w:line="240" w:lineRule="auto"/>
+        <w:rPr>
+          <w:noProof/>
+        </w:rPr>
+      </w:pPr>
+      <w:r>
+        <w:rPr>
+          <w:noProof/>
+        </w:rPr>
+        <w:br w:type="page"/>
+      </w:r>
+    </w:p>
+    <w:p>
+      <w:pPr>
+        <w:rPr>
+          <w:noProof/>
+        </w:rPr>
+      </w:pPr>
+      <w:r>
+        <w:rPr>
+          <w:noProof/>
+        </w:rPr>
+        <w:lastRenderedPageBreak/>
+        <w:drawing>
+          <wp:inline distT="0" distB="0" distL="0" distR="0" wp14:anchorId="105EEDB5" wp14:editId="628E469D">
+            <wp:extent cx="4572872" cy="4080680"/>
+            <wp:effectExtent l="0" t="0" r="0" b="0"/>
+            <wp:docPr id="13" name="图片 13"/>
+            <wp:cNvGraphicFramePr>
+              <a:graphicFrameLocks xmlns:a="http://schemas.openxmlformats.org/drawingml/2006/main" noChangeAspect="1"/>
+            </wp:cNvGraphicFramePr>
+            <a:graphic xmlns:a="http://schemas.openxmlformats.org/drawingml/2006/main">
+              <a:graphicData uri="http://schemas.openxmlformats.org/drawingml/2006/picture">
+                <pic:pic xmlns:pic="http://schemas.openxmlformats.org/drawingml/2006/picture">
+                  <pic:nvPicPr>
+                    <pic:cNvPr id="1" name=""/>
+                    <pic:cNvPicPr/>
+                  </pic:nvPicPr>
+                  <pic:blipFill>
+                    <a:blip r:embed="rId34"/>
+                    <a:stretch>
+                      <a:fillRect/>
+                    </a:stretch>
+                  </pic:blipFill>
+                  <pic:spPr>
+                    <a:xfrm>
+                      <a:off x="0" y="0"/>
+                      <a:ext cx="4575956" cy="4083432"/>
+                    </a:xfrm>
+                    <a:prstGeom prst="rect">
+                      <a:avLst/>
+                    </a:prstGeom>
+                  </pic:spPr>
+                </pic:pic>
+              </a:graphicData>
+            </a:graphic>
+          </wp:inline>
+        </w:drawing>
+      </w:r>
+      <w:r>
+        <w:rPr>
+          <w:noProof/>
+        </w:rPr>
+        <w:t xml:space="preserve"> </w:t>
+      </w:r>
+      <w:r>
+        <w:rPr>
+          <w:noProof/>
+        </w:rPr>
+        <w:drawing>
+          <wp:inline distT="0" distB="0" distL="0" distR="0" wp14:anchorId="41BCC5B7" wp14:editId="67564703">
+            <wp:extent cx="4367284" cy="4219240"/>
+            <wp:effectExtent l="0" t="0" r="0" b="0"/>
+            <wp:docPr id="14" name="图片 14"/>
+            <wp:cNvGraphicFramePr>
+              <a:graphicFrameLocks xmlns:a="http://schemas.openxmlformats.org/drawingml/2006/main" noChangeAspect="1"/>
+            </wp:cNvGraphicFramePr>
+            <a:graphic xmlns:a="http://schemas.openxmlformats.org/drawingml/2006/main">
+              <a:graphicData uri="http://schemas.openxmlformats.org/drawingml/2006/picture">
+                <pic:pic xmlns:pic="http://schemas.openxmlformats.org/drawingml/2006/picture">
+                  <pic:nvPicPr>
+                    <pic:cNvPr id="1" name=""/>
+                    <pic:cNvPicPr/>
+                  </pic:nvPicPr>
+                  <pic:blipFill>
+                    <a:blip r:embed="rId35"/>
+                    <a:stretch>
+                      <a:fillRect/>
+                    </a:stretch>
+                  </pic:blipFill>
+                  <pic:spPr>
+                    <a:xfrm>
+                      <a:off x="0" y="0"/>
+                      <a:ext cx="4375028" cy="4226721"/>
+                    </a:xfrm>
+                    <a:prstGeom prst="rect">
+                      <a:avLst/>
+                    </a:prstGeom>
+                  </pic:spPr>
+                </pic:pic>
+              </a:graphicData>
+            </a:graphic>
+          </wp:inline>
+        </w:drawing>
+      </w:r>
+    </w:p>
+    <w:p>
+      <w:pPr>
+        <w:spacing w:after="0" w:line="240" w:lineRule="auto"/>
+        <w:rPr>
+          <w:noProof/>
+        </w:rPr>
+      </w:pPr>
+      <w:r>
+        <w:rPr>
+          <w:noProof/>
+        </w:rPr>
+        <w:br w:type="page"/>
+      </w:r>
+    </w:p>
+    <w:p>
+      <w:pPr>
+        <w:rPr>
+          <w:noProof/>
+        </w:rPr>
+      </w:pPr>
+      <w:r>
+        <w:rPr>
+          <w:noProof/>
+        </w:rPr>
+        <w:lastRenderedPageBreak/>
+        <w:drawing>
+          <wp:inline distT="0" distB="0" distL="0" distR="0" wp14:anchorId="12352FB9" wp14:editId="628932CA">
+            <wp:extent cx="4795552" cy="4279392"/>
+            <wp:effectExtent l="0" t="0" r="5080" b="6985"/>
+            <wp:docPr id="15" name="图片 15"/>
+            <wp:cNvGraphicFramePr>
+              <a:graphicFrameLocks xmlns:a="http://schemas.openxmlformats.org/drawingml/2006/main" noChangeAspect="1"/>
+            </wp:cNvGraphicFramePr>
+            <a:graphic xmlns:a="http://schemas.openxmlformats.org/drawingml/2006/main">
+              <a:graphicData uri="http://schemas.openxmlformats.org/drawingml/2006/picture">
+                <pic:pic xmlns:pic="http://schemas.openxmlformats.org/drawingml/2006/picture">
+                  <pic:nvPicPr>
+                    <pic:cNvPr id="1" name=""/>
+                    <pic:cNvPicPr/>
+                  </pic:nvPicPr>
+                  <pic:blipFill>
+                    <a:blip r:embed="rId36"/>
+                    <a:stretch>
+                      <a:fillRect/>
+                    </a:stretch>
+                  </pic:blipFill>
+                  <pic:spPr>
+                    <a:xfrm>
+                      <a:off x="0" y="0"/>
                       <a:ext cx="4797748" cy="4281352"/>
                     </a:xfrm>
                     <a:prstGeom prst="rect">
@@ -2651,7 +3308,7 @@
                     <pic:cNvPicPr/>
                   </pic:nvPicPr>
                   <pic:blipFill>
-                    <a:blip r:embed="rId32"/>
+                    <a:blip r:embed="rId37"/>
                     <a:stretch>
                       <a:fillRect/>
                     </a:stretch>
@@ -3418,4 +4075,16 @@
     </a:ext>
   </a:extLst>
 </a:theme>
+</file>
+
+<file path=customXml/item1.xml><?xml version="1.0" encoding="utf-8"?>
+<b:Sources xmlns:b="http://schemas.openxmlformats.org/officeDocument/2006/bibliography" xmlns="http://schemas.openxmlformats.org/officeDocument/2006/bibliography" SelectedStyle="\APASixthEditionOfficeOnline.xsl" StyleName="APA" Version="6"/>
+</file>
+
+<file path=customXml/itemProps1.xml><?xml version="1.0" encoding="utf-8"?>
+<ds:datastoreItem xmlns:ds="http://schemas.openxmlformats.org/officeDocument/2006/customXml" ds:itemID="{8F955CE3-E3B1-44D2-BCAF-5CA0801AFC88}">
+  <ds:schemaRefs>
+    <ds:schemaRef ds:uri="http://schemas.openxmlformats.org/officeDocument/2006/bibliography"/>
+  </ds:schemaRefs>
+</ds:datastoreItem>
 </file>
</xml_diff>